<commit_message>
7. One To Many
</commit_message>
<xml_diff>
--- a/7. One- Many.docx
+++ b/7. One- Many.docx
@@ -33,7 +33,13 @@
     </w:p>
     <w:p>
       <w:r>
-        <w:t xml:space="preserve">                         One-</w:t>
+        <w:t xml:space="preserve">                        </w:t>
+      </w:r>
+      <w:r>
+        <w:t xml:space="preserve">                 </w:t>
+      </w:r>
+      <w:r>
+        <w:t xml:space="preserve"> One-</w:t>
       </w:r>
       <w:proofErr w:type="gramStart"/>
       <w:r>
@@ -45,8 +51,17 @@
       </w:r>
     </w:p>
     <w:p>
-      <w:r>
-        <w:t xml:space="preserve">                         MANY-MANY: book- author </w:t>
+      <w:pPr>
+        <w:spacing w:after="0"/>
+      </w:pPr>
+      <w:r>
+        <w:t xml:space="preserve">                         </w:t>
+      </w:r>
+      <w:r>
+        <w:t xml:space="preserve">                  </w:t>
+      </w:r>
+      <w:r>
+        <w:t xml:space="preserve">MANY-MANY: book- author </w:t>
       </w:r>
       <w:proofErr w:type="gramStart"/>
       <w:r>
@@ -62,8 +77,27 @@
       </w:r>
       <w:proofErr w:type="gramEnd"/>
       <w:r>
-        <w:t xml:space="preserve"> can be written by an author </w:t>
-      </w:r>
+        <w:t xml:space="preserve"> can be</w:t>
+      </w:r>
+    </w:p>
+    <w:p>
+      <w:pPr>
+        <w:spacing w:after="0"/>
+      </w:pPr>
+      <w:r>
+        <w:t xml:space="preserve">                                            </w:t>
+      </w:r>
+      <w:r>
+        <w:t xml:space="preserve">written by an </w:t>
+      </w:r>
+      <w:proofErr w:type="gramStart"/>
+      <w:r>
+        <w:t xml:space="preserve">author </w:t>
+      </w:r>
+      <w:r>
+        <w:t>.</w:t>
+      </w:r>
+      <w:proofErr w:type="gramEnd"/>
     </w:p>
     <w:p>
       <w:r>
@@ -72,7 +106,7 @@
     </w:p>
     <w:p>
       <w:r>
-        <w:t xml:space="preserve"> ONE TO MANY: </w:t>
+        <w:t xml:space="preserve">ONE TO MANY: </w:t>
       </w:r>
       <w:proofErr w:type="spellStart"/>
       <w:r>
@@ -145,14 +179,26 @@
       </w:r>
     </w:p>
     <w:p>
+      <w:pPr>
+        <w:spacing w:after="0"/>
+        <w:ind w:left="180"/>
+      </w:pPr>
       <w:r>
         <w:rPr>
           <w:noProof/>
         </w:rPr>
         <w:drawing>
-          <wp:inline distT="0" distB="0" distL="0" distR="0">
-            <wp:extent cx="5943600" cy="3867150"/>
-            <wp:effectExtent l="0" t="0" r="0" b="0"/>
+          <wp:anchor distT="0" distB="0" distL="114300" distR="114300" simplePos="0" relativeHeight="251658240" behindDoc="0" locked="0" layoutInCell="1" allowOverlap="1" wp14:anchorId="267BA83E">
+            <wp:simplePos x="0" y="0"/>
+            <wp:positionH relativeFrom="page">
+              <wp:posOffset>3971925</wp:posOffset>
+            </wp:positionH>
+            <wp:positionV relativeFrom="paragraph">
+              <wp:posOffset>14605</wp:posOffset>
+            </wp:positionV>
+            <wp:extent cx="3498215" cy="2276475"/>
+            <wp:effectExtent l="0" t="0" r="6985" b="9525"/>
+            <wp:wrapSquare wrapText="bothSides"/>
             <wp:docPr id="2" name="Picture 2"/>
             <wp:cNvGraphicFramePr>
               <a:graphicFrameLocks xmlns:a="http://schemas.openxmlformats.org/drawingml/2006/main" noChangeAspect="1"/>
@@ -167,7 +213,7 @@
                     </pic:cNvPicPr>
                   </pic:nvPicPr>
                   <pic:blipFill>
-                    <a:blip r:embed="rId4">
+                    <a:blip r:embed="rId5" cstate="print">
                       <a:extLst>
                         <a:ext uri="{28A0092B-C50C-407E-A947-70E740481C1C}">
                           <a14:useLocalDpi xmlns:a14="http://schemas.microsoft.com/office/drawing/2010/main" val="0"/>
@@ -182,7 +228,7 @@
                   <pic:spPr bwMode="auto">
                     <a:xfrm>
                       <a:off x="0" y="0"/>
-                      <a:ext cx="5943600" cy="3867150"/>
+                      <a:ext cx="3498215" cy="2276475"/>
                     </a:xfrm>
                     <a:prstGeom prst="rect">
                       <a:avLst/>
@@ -195,20 +241,1868 @@
                 </pic:pic>
               </a:graphicData>
             </a:graphic>
-          </wp:inline>
+          </wp:anchor>
         </w:drawing>
       </w:r>
+      <w:r>
+        <w:t xml:space="preserve">CREATE TABLE </w:t>
+      </w:r>
+      <w:proofErr w:type="gramStart"/>
+      <w:r>
+        <w:t>customers(</w:t>
+      </w:r>
+      <w:proofErr w:type="gramEnd"/>
+    </w:p>
+    <w:p>
+      <w:pPr>
+        <w:spacing w:after="0"/>
+      </w:pPr>
+      <w:r>
+        <w:t xml:space="preserve">    id INT AUTO_INCREMENT PRIMARY KEY,</w:t>
+      </w:r>
+    </w:p>
+    <w:p>
+      <w:pPr>
+        <w:spacing w:after="0"/>
+      </w:pPr>
+      <w:r>
+        <w:t xml:space="preserve">    </w:t>
+      </w:r>
+      <w:proofErr w:type="spellStart"/>
+      <w:r>
+        <w:t>first_name</w:t>
+      </w:r>
+      <w:proofErr w:type="spellEnd"/>
+      <w:r>
+        <w:t xml:space="preserve"> </w:t>
+      </w:r>
+      <w:proofErr w:type="gramStart"/>
+      <w:r>
+        <w:t>VARCHAR(</w:t>
+      </w:r>
+      <w:proofErr w:type="gramEnd"/>
+      <w:r>
+        <w:t>100),</w:t>
+      </w:r>
+    </w:p>
+    <w:p>
+      <w:pPr>
+        <w:spacing w:after="0"/>
+      </w:pPr>
+      <w:r>
+        <w:t xml:space="preserve">    </w:t>
+      </w:r>
+      <w:proofErr w:type="spellStart"/>
+      <w:r>
+        <w:t>last_name</w:t>
+      </w:r>
+      <w:proofErr w:type="spellEnd"/>
+      <w:r>
+        <w:t xml:space="preserve"> </w:t>
+      </w:r>
+      <w:proofErr w:type="gramStart"/>
+      <w:r>
+        <w:t>VARCHAR(</w:t>
+      </w:r>
+      <w:proofErr w:type="gramEnd"/>
+      <w:r>
+        <w:t>100),</w:t>
+      </w:r>
+    </w:p>
+    <w:p>
+      <w:pPr>
+        <w:spacing w:after="0"/>
+      </w:pPr>
+      <w:r>
+        <w:t xml:space="preserve">    email </w:t>
+      </w:r>
+      <w:proofErr w:type="gramStart"/>
+      <w:r>
+        <w:t>VARCHAR(</w:t>
+      </w:r>
+      <w:proofErr w:type="gramEnd"/>
+      <w:r>
+        <w:t>100)</w:t>
+      </w:r>
+    </w:p>
+    <w:p>
+      <w:pPr>
+        <w:spacing w:after="0"/>
+      </w:pPr>
+      <w:r>
+        <w:t xml:space="preserve">    </w:t>
+      </w:r>
+      <w:r>
+        <w:t>);</w:t>
+      </w:r>
+    </w:p>
+    <w:p>
+      <w:pPr>
+        <w:spacing w:after="0"/>
+      </w:pPr>
+      <w:r>
+        <w:t xml:space="preserve">CREATE TABLE </w:t>
+      </w:r>
+      <w:proofErr w:type="gramStart"/>
+      <w:r>
+        <w:t>orders(</w:t>
+      </w:r>
+      <w:proofErr w:type="gramEnd"/>
+    </w:p>
+    <w:p>
+      <w:pPr>
+        <w:spacing w:after="0"/>
+      </w:pPr>
+      <w:r>
+        <w:t xml:space="preserve">    id INT AUTO_INCREMENT PRIMARY KEY,</w:t>
+      </w:r>
+      <w:r>
+        <w:rPr>
+          <w:noProof/>
+        </w:rPr>
+        <w:t xml:space="preserve"> </w:t>
+      </w:r>
+    </w:p>
+    <w:p>
+      <w:pPr>
+        <w:spacing w:after="0"/>
+      </w:pPr>
+      <w:r>
+        <w:t xml:space="preserve">    </w:t>
+      </w:r>
+      <w:proofErr w:type="spellStart"/>
+      <w:r>
+        <w:t>order_date</w:t>
+      </w:r>
+      <w:proofErr w:type="spellEnd"/>
+      <w:r>
+        <w:t xml:space="preserve"> DATE,</w:t>
+      </w:r>
+    </w:p>
+    <w:p>
+      <w:pPr>
+        <w:spacing w:after="0"/>
+      </w:pPr>
+      <w:r>
+        <w:t xml:space="preserve">    amount </w:t>
+      </w:r>
+      <w:proofErr w:type="gramStart"/>
+      <w:r>
+        <w:t>DECIMAL(</w:t>
+      </w:r>
+      <w:proofErr w:type="gramEnd"/>
+      <w:r>
+        <w:t>8,2),</w:t>
+      </w:r>
+      <w:r>
+        <w:rPr>
+          <w:noProof/>
+        </w:rPr>
+        <w:t xml:space="preserve"> </w:t>
+      </w:r>
+    </w:p>
+    <w:p>
+      <w:pPr>
+        <w:spacing w:after="0"/>
+      </w:pPr>
+      <w:r>
+        <w:t xml:space="preserve">    </w:t>
+      </w:r>
+      <w:proofErr w:type="spellStart"/>
+      <w:r>
+        <w:t>customer_id</w:t>
+      </w:r>
+      <w:proofErr w:type="spellEnd"/>
+      <w:r>
+        <w:t xml:space="preserve"> INT,</w:t>
+      </w:r>
+    </w:p>
+    <w:p>
+      <w:pPr>
+        <w:spacing w:after="0"/>
+      </w:pPr>
+      <w:r>
+        <w:t xml:space="preserve">    FOREIGN </w:t>
+      </w:r>
+      <w:proofErr w:type="gramStart"/>
+      <w:r>
+        <w:t>KEY(</w:t>
+      </w:r>
+      <w:proofErr w:type="spellStart"/>
+      <w:proofErr w:type="gramEnd"/>
+      <w:r>
+        <w:t>customer_id</w:t>
+      </w:r>
+      <w:proofErr w:type="spellEnd"/>
+      <w:r>
+        <w:t>) REFERENCES customers(id)</w:t>
+      </w:r>
+    </w:p>
+    <w:p>
+      <w:pPr>
+        <w:spacing w:after="0"/>
+      </w:pPr>
+      <w:r>
+        <w:t xml:space="preserve">   </w:t>
+      </w:r>
+      <w:r>
+        <w:t>);</w:t>
+      </w:r>
+    </w:p>
+    <w:p>
+      <w:pPr>
+        <w:spacing w:after="0"/>
+      </w:pPr>
+    </w:p>
+    <w:p>
+      <w:pPr>
+        <w:spacing w:after="0"/>
+      </w:pPr>
+    </w:p>
+    <w:p>
+      <w:pPr>
+        <w:spacing w:after="0"/>
+      </w:pPr>
+    </w:p>
+    <w:p>
+      <w:pPr>
+        <w:pStyle w:val="l0"/>
+        <w:shd w:val="clear" w:color="auto" w:fill="FFFFFF"/>
+        <w:spacing w:before="0" w:beforeAutospacing="0" w:after="0" w:afterAutospacing="0"/>
+        <w:ind w:left="-360"/>
+        <w:rPr>
+          <w:rFonts w:ascii="Consolas" w:hAnsi="Consolas"/>
+          <w:color w:val="505763"/>
+          <w:sz w:val="18"/>
+          <w:szCs w:val="18"/>
+        </w:rPr>
+      </w:pPr>
       <w:bookmarkStart w:id="0" w:name="_GoBack"/>
       <w:bookmarkEnd w:id="0"/>
-    </w:p>
+      <w:r>
+        <w:rPr>
+          <w:rStyle w:val="pln"/>
+          <w:rFonts w:ascii="Consolas" w:hAnsi="Consolas"/>
+          <w:color w:val="29303B"/>
+          <w:sz w:val="18"/>
+          <w:szCs w:val="18"/>
+        </w:rPr>
+        <w:t xml:space="preserve">INSERT INTO customers </w:t>
+      </w:r>
+      <w:r>
+        <w:rPr>
+          <w:rStyle w:val="pun"/>
+          <w:rFonts w:ascii="Consolas" w:hAnsi="Consolas"/>
+          <w:color w:val="29303B"/>
+          <w:sz w:val="18"/>
+          <w:szCs w:val="18"/>
+        </w:rPr>
+        <w:t>(</w:t>
+      </w:r>
+      <w:proofErr w:type="spellStart"/>
+      <w:r>
+        <w:rPr>
+          <w:rStyle w:val="pln"/>
+          <w:rFonts w:ascii="Consolas" w:hAnsi="Consolas"/>
+          <w:color w:val="29303B"/>
+          <w:sz w:val="18"/>
+          <w:szCs w:val="18"/>
+        </w:rPr>
+        <w:t>first_name</w:t>
+      </w:r>
+      <w:proofErr w:type="spellEnd"/>
+      <w:r>
+        <w:rPr>
+          <w:rStyle w:val="pun"/>
+          <w:rFonts w:ascii="Consolas" w:hAnsi="Consolas"/>
+          <w:color w:val="29303B"/>
+          <w:sz w:val="18"/>
+          <w:szCs w:val="18"/>
+        </w:rPr>
+        <w:t>,</w:t>
+      </w:r>
+      <w:r>
+        <w:rPr>
+          <w:rStyle w:val="pln"/>
+          <w:rFonts w:ascii="Consolas" w:hAnsi="Consolas"/>
+          <w:color w:val="29303B"/>
+          <w:sz w:val="18"/>
+          <w:szCs w:val="18"/>
+        </w:rPr>
+        <w:t xml:space="preserve"> </w:t>
+      </w:r>
+      <w:proofErr w:type="spellStart"/>
+      <w:r>
+        <w:rPr>
+          <w:rStyle w:val="pln"/>
+          <w:rFonts w:ascii="Consolas" w:hAnsi="Consolas"/>
+          <w:color w:val="29303B"/>
+          <w:sz w:val="18"/>
+          <w:szCs w:val="18"/>
+        </w:rPr>
+        <w:t>last_name</w:t>
+      </w:r>
+      <w:proofErr w:type="spellEnd"/>
+      <w:r>
+        <w:rPr>
+          <w:rStyle w:val="pun"/>
+          <w:rFonts w:ascii="Consolas" w:hAnsi="Consolas"/>
+          <w:color w:val="29303B"/>
+          <w:sz w:val="18"/>
+          <w:szCs w:val="18"/>
+        </w:rPr>
+        <w:t>,</w:t>
+      </w:r>
+      <w:r>
+        <w:rPr>
+          <w:rStyle w:val="pln"/>
+          <w:rFonts w:ascii="Consolas" w:hAnsi="Consolas"/>
+          <w:color w:val="29303B"/>
+          <w:sz w:val="18"/>
+          <w:szCs w:val="18"/>
+        </w:rPr>
+        <w:t xml:space="preserve"> email</w:t>
+      </w:r>
+      <w:r>
+        <w:rPr>
+          <w:rStyle w:val="pun"/>
+          <w:rFonts w:ascii="Consolas" w:hAnsi="Consolas"/>
+          <w:color w:val="29303B"/>
+          <w:sz w:val="18"/>
+          <w:szCs w:val="18"/>
+        </w:rPr>
+        <w:t>)</w:t>
+      </w:r>
+      <w:r>
+        <w:rPr>
+          <w:rStyle w:val="pln"/>
+          <w:rFonts w:ascii="Consolas" w:hAnsi="Consolas"/>
+          <w:color w:val="29303B"/>
+          <w:sz w:val="18"/>
+          <w:szCs w:val="18"/>
+        </w:rPr>
+        <w:t xml:space="preserve"> </w:t>
+      </w:r>
+    </w:p>
+    <w:p>
+      <w:pPr>
+        <w:pStyle w:val="l1"/>
+        <w:shd w:val="clear" w:color="auto" w:fill="FFFFFF"/>
+        <w:spacing w:before="0" w:beforeAutospacing="0" w:after="0" w:afterAutospacing="0"/>
+        <w:ind w:left="-360"/>
+        <w:rPr>
+          <w:rFonts w:ascii="Consolas" w:hAnsi="Consolas"/>
+          <w:color w:val="505763"/>
+          <w:sz w:val="18"/>
+          <w:szCs w:val="18"/>
+        </w:rPr>
+      </w:pPr>
+      <w:r>
+        <w:rPr>
+          <w:rStyle w:val="pln"/>
+          <w:rFonts w:ascii="Consolas" w:hAnsi="Consolas"/>
+          <w:color w:val="29303B"/>
+          <w:sz w:val="18"/>
+          <w:szCs w:val="18"/>
+        </w:rPr>
+        <w:t xml:space="preserve">VALUES </w:t>
+      </w:r>
+      <w:r>
+        <w:rPr>
+          <w:rStyle w:val="pun"/>
+          <w:rFonts w:ascii="Consolas" w:hAnsi="Consolas"/>
+          <w:color w:val="29303B"/>
+          <w:sz w:val="18"/>
+          <w:szCs w:val="18"/>
+        </w:rPr>
+        <w:t>(</w:t>
+      </w:r>
+      <w:r>
+        <w:rPr>
+          <w:rStyle w:val="str"/>
+          <w:rFonts w:ascii="Consolas" w:hAnsi="Consolas"/>
+          <w:color w:val="46C28E"/>
+          <w:sz w:val="18"/>
+          <w:szCs w:val="18"/>
+        </w:rPr>
+        <w:t>'Boy'</w:t>
+      </w:r>
+      <w:r>
+        <w:rPr>
+          <w:rStyle w:val="pun"/>
+          <w:rFonts w:ascii="Consolas" w:hAnsi="Consolas"/>
+          <w:color w:val="29303B"/>
+          <w:sz w:val="18"/>
+          <w:szCs w:val="18"/>
+        </w:rPr>
+        <w:t>,</w:t>
+      </w:r>
+      <w:r>
+        <w:rPr>
+          <w:rStyle w:val="pln"/>
+          <w:rFonts w:ascii="Consolas" w:hAnsi="Consolas"/>
+          <w:color w:val="29303B"/>
+          <w:sz w:val="18"/>
+          <w:szCs w:val="18"/>
+        </w:rPr>
+        <w:t xml:space="preserve"> </w:t>
+      </w:r>
+      <w:r>
+        <w:rPr>
+          <w:rStyle w:val="str"/>
+          <w:rFonts w:ascii="Consolas" w:hAnsi="Consolas"/>
+          <w:color w:val="46C28E"/>
+          <w:sz w:val="18"/>
+          <w:szCs w:val="18"/>
+        </w:rPr>
+        <w:t>'George'</w:t>
+      </w:r>
+      <w:r>
+        <w:rPr>
+          <w:rStyle w:val="pun"/>
+          <w:rFonts w:ascii="Consolas" w:hAnsi="Consolas"/>
+          <w:color w:val="29303B"/>
+          <w:sz w:val="18"/>
+          <w:szCs w:val="18"/>
+        </w:rPr>
+        <w:t>,</w:t>
+      </w:r>
+      <w:r>
+        <w:rPr>
+          <w:rStyle w:val="pln"/>
+          <w:rFonts w:ascii="Consolas" w:hAnsi="Consolas"/>
+          <w:color w:val="29303B"/>
+          <w:sz w:val="18"/>
+          <w:szCs w:val="18"/>
+        </w:rPr>
+        <w:t xml:space="preserve"> </w:t>
+      </w:r>
+      <w:r>
+        <w:rPr>
+          <w:rStyle w:val="str"/>
+          <w:rFonts w:ascii="Consolas" w:hAnsi="Consolas"/>
+          <w:color w:val="46C28E"/>
+          <w:sz w:val="18"/>
+          <w:szCs w:val="18"/>
+        </w:rPr>
+        <w:t>'george@gmail.com'</w:t>
+      </w:r>
+      <w:r>
+        <w:rPr>
+          <w:rStyle w:val="pun"/>
+          <w:rFonts w:ascii="Consolas" w:hAnsi="Consolas"/>
+          <w:color w:val="29303B"/>
+          <w:sz w:val="18"/>
+          <w:szCs w:val="18"/>
+        </w:rPr>
+        <w:t>),</w:t>
+      </w:r>
+    </w:p>
+    <w:p>
+      <w:pPr>
+        <w:pStyle w:val="l2"/>
+        <w:shd w:val="clear" w:color="auto" w:fill="FFFFFF"/>
+        <w:spacing w:before="0" w:beforeAutospacing="0" w:after="0" w:afterAutospacing="0"/>
+        <w:ind w:left="-360"/>
+        <w:rPr>
+          <w:rFonts w:ascii="Consolas" w:hAnsi="Consolas"/>
+          <w:color w:val="505763"/>
+          <w:sz w:val="18"/>
+          <w:szCs w:val="18"/>
+        </w:rPr>
+      </w:pPr>
+      <w:r>
+        <w:rPr>
+          <w:rStyle w:val="pln"/>
+          <w:rFonts w:ascii="Consolas" w:hAnsi="Consolas"/>
+          <w:color w:val="29303B"/>
+          <w:sz w:val="18"/>
+          <w:szCs w:val="18"/>
+        </w:rPr>
+        <w:t xml:space="preserve">       </w:t>
+      </w:r>
+      <w:r>
+        <w:rPr>
+          <w:rStyle w:val="pun"/>
+          <w:rFonts w:ascii="Consolas" w:hAnsi="Consolas"/>
+          <w:color w:val="29303B"/>
+          <w:sz w:val="18"/>
+          <w:szCs w:val="18"/>
+        </w:rPr>
+        <w:t>(</w:t>
+      </w:r>
+      <w:r>
+        <w:rPr>
+          <w:rStyle w:val="str"/>
+          <w:rFonts w:ascii="Consolas" w:hAnsi="Consolas"/>
+          <w:color w:val="46C28E"/>
+          <w:sz w:val="18"/>
+          <w:szCs w:val="18"/>
+        </w:rPr>
+        <w:t>'George'</w:t>
+      </w:r>
+      <w:r>
+        <w:rPr>
+          <w:rStyle w:val="pun"/>
+          <w:rFonts w:ascii="Consolas" w:hAnsi="Consolas"/>
+          <w:color w:val="29303B"/>
+          <w:sz w:val="18"/>
+          <w:szCs w:val="18"/>
+        </w:rPr>
+        <w:t>,</w:t>
+      </w:r>
+      <w:r>
+        <w:rPr>
+          <w:rStyle w:val="pln"/>
+          <w:rFonts w:ascii="Consolas" w:hAnsi="Consolas"/>
+          <w:color w:val="29303B"/>
+          <w:sz w:val="18"/>
+          <w:szCs w:val="18"/>
+        </w:rPr>
+        <w:t xml:space="preserve"> </w:t>
+      </w:r>
+      <w:r>
+        <w:rPr>
+          <w:rStyle w:val="str"/>
+          <w:rFonts w:ascii="Consolas" w:hAnsi="Consolas"/>
+          <w:color w:val="46C28E"/>
+          <w:sz w:val="18"/>
+          <w:szCs w:val="18"/>
+        </w:rPr>
+        <w:t>'Michael'</w:t>
+      </w:r>
+      <w:r>
+        <w:rPr>
+          <w:rStyle w:val="pun"/>
+          <w:rFonts w:ascii="Consolas" w:hAnsi="Consolas"/>
+          <w:color w:val="29303B"/>
+          <w:sz w:val="18"/>
+          <w:szCs w:val="18"/>
+        </w:rPr>
+        <w:t>,</w:t>
+      </w:r>
+      <w:r>
+        <w:rPr>
+          <w:rStyle w:val="pln"/>
+          <w:rFonts w:ascii="Consolas" w:hAnsi="Consolas"/>
+          <w:color w:val="29303B"/>
+          <w:sz w:val="18"/>
+          <w:szCs w:val="18"/>
+        </w:rPr>
+        <w:t xml:space="preserve"> </w:t>
+      </w:r>
+      <w:r>
+        <w:rPr>
+          <w:rStyle w:val="str"/>
+          <w:rFonts w:ascii="Consolas" w:hAnsi="Consolas"/>
+          <w:color w:val="46C28E"/>
+          <w:sz w:val="18"/>
+          <w:szCs w:val="18"/>
+        </w:rPr>
+        <w:t>'gm@gmail.com'</w:t>
+      </w:r>
+      <w:r>
+        <w:rPr>
+          <w:rStyle w:val="pun"/>
+          <w:rFonts w:ascii="Consolas" w:hAnsi="Consolas"/>
+          <w:color w:val="29303B"/>
+          <w:sz w:val="18"/>
+          <w:szCs w:val="18"/>
+        </w:rPr>
+        <w:t>),</w:t>
+      </w:r>
+    </w:p>
+    <w:p>
+      <w:pPr>
+        <w:pStyle w:val="l3"/>
+        <w:shd w:val="clear" w:color="auto" w:fill="FFFFFF"/>
+        <w:spacing w:before="0" w:beforeAutospacing="0" w:after="0" w:afterAutospacing="0"/>
+        <w:ind w:left="-360"/>
+        <w:rPr>
+          <w:rFonts w:ascii="Consolas" w:hAnsi="Consolas"/>
+          <w:color w:val="505763"/>
+          <w:sz w:val="18"/>
+          <w:szCs w:val="18"/>
+        </w:rPr>
+      </w:pPr>
+      <w:r>
+        <w:rPr>
+          <w:rStyle w:val="pln"/>
+          <w:rFonts w:ascii="Consolas" w:hAnsi="Consolas"/>
+          <w:color w:val="29303B"/>
+          <w:sz w:val="18"/>
+          <w:szCs w:val="18"/>
+        </w:rPr>
+        <w:t xml:space="preserve">       </w:t>
+      </w:r>
+      <w:r>
+        <w:rPr>
+          <w:rStyle w:val="pun"/>
+          <w:rFonts w:ascii="Consolas" w:hAnsi="Consolas"/>
+          <w:color w:val="29303B"/>
+          <w:sz w:val="18"/>
+          <w:szCs w:val="18"/>
+        </w:rPr>
+        <w:t>(</w:t>
+      </w:r>
+      <w:r>
+        <w:rPr>
+          <w:rStyle w:val="str"/>
+          <w:rFonts w:ascii="Consolas" w:hAnsi="Consolas"/>
+          <w:color w:val="46C28E"/>
+          <w:sz w:val="18"/>
+          <w:szCs w:val="18"/>
+        </w:rPr>
+        <w:t>'David'</w:t>
+      </w:r>
+      <w:r>
+        <w:rPr>
+          <w:rStyle w:val="pun"/>
+          <w:rFonts w:ascii="Consolas" w:hAnsi="Consolas"/>
+          <w:color w:val="29303B"/>
+          <w:sz w:val="18"/>
+          <w:szCs w:val="18"/>
+        </w:rPr>
+        <w:t>,</w:t>
+      </w:r>
+      <w:r>
+        <w:rPr>
+          <w:rStyle w:val="pln"/>
+          <w:rFonts w:ascii="Consolas" w:hAnsi="Consolas"/>
+          <w:color w:val="29303B"/>
+          <w:sz w:val="18"/>
+          <w:szCs w:val="18"/>
+        </w:rPr>
+        <w:t xml:space="preserve"> </w:t>
+      </w:r>
+      <w:r>
+        <w:rPr>
+          <w:rStyle w:val="str"/>
+          <w:rFonts w:ascii="Consolas" w:hAnsi="Consolas"/>
+          <w:color w:val="46C28E"/>
+          <w:sz w:val="18"/>
+          <w:szCs w:val="18"/>
+        </w:rPr>
+        <w:t>'Bowie'</w:t>
+      </w:r>
+      <w:r>
+        <w:rPr>
+          <w:rStyle w:val="pun"/>
+          <w:rFonts w:ascii="Consolas" w:hAnsi="Consolas"/>
+          <w:color w:val="29303B"/>
+          <w:sz w:val="18"/>
+          <w:szCs w:val="18"/>
+        </w:rPr>
+        <w:t>,</w:t>
+      </w:r>
+      <w:r>
+        <w:rPr>
+          <w:rStyle w:val="pln"/>
+          <w:rFonts w:ascii="Consolas" w:hAnsi="Consolas"/>
+          <w:color w:val="29303B"/>
+          <w:sz w:val="18"/>
+          <w:szCs w:val="18"/>
+        </w:rPr>
+        <w:t xml:space="preserve"> </w:t>
+      </w:r>
+      <w:r>
+        <w:rPr>
+          <w:rStyle w:val="str"/>
+          <w:rFonts w:ascii="Consolas" w:hAnsi="Consolas"/>
+          <w:color w:val="46C28E"/>
+          <w:sz w:val="18"/>
+          <w:szCs w:val="18"/>
+        </w:rPr>
+        <w:t>'david@gmail.com'</w:t>
+      </w:r>
+      <w:r>
+        <w:rPr>
+          <w:rStyle w:val="pun"/>
+          <w:rFonts w:ascii="Consolas" w:hAnsi="Consolas"/>
+          <w:color w:val="29303B"/>
+          <w:sz w:val="18"/>
+          <w:szCs w:val="18"/>
+        </w:rPr>
+        <w:t>),</w:t>
+      </w:r>
+    </w:p>
+    <w:p>
+      <w:pPr>
+        <w:pStyle w:val="l4"/>
+        <w:shd w:val="clear" w:color="auto" w:fill="FFFFFF"/>
+        <w:spacing w:before="0" w:beforeAutospacing="0" w:after="0" w:afterAutospacing="0"/>
+        <w:ind w:left="-360"/>
+        <w:rPr>
+          <w:rFonts w:ascii="Consolas" w:hAnsi="Consolas"/>
+          <w:color w:val="505763"/>
+          <w:sz w:val="18"/>
+          <w:szCs w:val="18"/>
+        </w:rPr>
+      </w:pPr>
+      <w:r>
+        <w:rPr>
+          <w:rStyle w:val="pln"/>
+          <w:rFonts w:ascii="Consolas" w:hAnsi="Consolas"/>
+          <w:color w:val="29303B"/>
+          <w:sz w:val="18"/>
+          <w:szCs w:val="18"/>
+        </w:rPr>
+        <w:t xml:space="preserve">       </w:t>
+      </w:r>
+      <w:r>
+        <w:rPr>
+          <w:rStyle w:val="pun"/>
+          <w:rFonts w:ascii="Consolas" w:hAnsi="Consolas"/>
+          <w:color w:val="29303B"/>
+          <w:sz w:val="18"/>
+          <w:szCs w:val="18"/>
+        </w:rPr>
+        <w:t>(</w:t>
+      </w:r>
+      <w:r>
+        <w:rPr>
+          <w:rStyle w:val="str"/>
+          <w:rFonts w:ascii="Consolas" w:hAnsi="Consolas"/>
+          <w:color w:val="46C28E"/>
+          <w:sz w:val="18"/>
+          <w:szCs w:val="18"/>
+        </w:rPr>
+        <w:t>'Blue'</w:t>
+      </w:r>
+      <w:r>
+        <w:rPr>
+          <w:rStyle w:val="pun"/>
+          <w:rFonts w:ascii="Consolas" w:hAnsi="Consolas"/>
+          <w:color w:val="29303B"/>
+          <w:sz w:val="18"/>
+          <w:szCs w:val="18"/>
+        </w:rPr>
+        <w:t>,</w:t>
+      </w:r>
+      <w:r>
+        <w:rPr>
+          <w:rStyle w:val="pln"/>
+          <w:rFonts w:ascii="Consolas" w:hAnsi="Consolas"/>
+          <w:color w:val="29303B"/>
+          <w:sz w:val="18"/>
+          <w:szCs w:val="18"/>
+        </w:rPr>
+        <w:t xml:space="preserve"> </w:t>
+      </w:r>
+      <w:r>
+        <w:rPr>
+          <w:rStyle w:val="str"/>
+          <w:rFonts w:ascii="Consolas" w:hAnsi="Consolas"/>
+          <w:color w:val="46C28E"/>
+          <w:sz w:val="18"/>
+          <w:szCs w:val="18"/>
+        </w:rPr>
+        <w:t>'Steele'</w:t>
+      </w:r>
+      <w:r>
+        <w:rPr>
+          <w:rStyle w:val="pun"/>
+          <w:rFonts w:ascii="Consolas" w:hAnsi="Consolas"/>
+          <w:color w:val="29303B"/>
+          <w:sz w:val="18"/>
+          <w:szCs w:val="18"/>
+        </w:rPr>
+        <w:t>,</w:t>
+      </w:r>
+      <w:r>
+        <w:rPr>
+          <w:rStyle w:val="pln"/>
+          <w:rFonts w:ascii="Consolas" w:hAnsi="Consolas"/>
+          <w:color w:val="29303B"/>
+          <w:sz w:val="18"/>
+          <w:szCs w:val="18"/>
+        </w:rPr>
+        <w:t xml:space="preserve"> </w:t>
+      </w:r>
+      <w:r>
+        <w:rPr>
+          <w:rStyle w:val="str"/>
+          <w:rFonts w:ascii="Consolas" w:hAnsi="Consolas"/>
+          <w:color w:val="46C28E"/>
+          <w:sz w:val="18"/>
+          <w:szCs w:val="18"/>
+        </w:rPr>
+        <w:t>'blue@gmail.com'</w:t>
+      </w:r>
+      <w:r>
+        <w:rPr>
+          <w:rStyle w:val="pun"/>
+          <w:rFonts w:ascii="Consolas" w:hAnsi="Consolas"/>
+          <w:color w:val="29303B"/>
+          <w:sz w:val="18"/>
+          <w:szCs w:val="18"/>
+        </w:rPr>
+        <w:t>),</w:t>
+      </w:r>
+    </w:p>
+    <w:p>
+      <w:pPr>
+        <w:pStyle w:val="l5"/>
+        <w:shd w:val="clear" w:color="auto" w:fill="FFFFFF"/>
+        <w:spacing w:before="0" w:beforeAutospacing="0" w:after="0" w:afterAutospacing="0"/>
+        <w:ind w:left="-360"/>
+        <w:rPr>
+          <w:rFonts w:ascii="Consolas" w:hAnsi="Consolas"/>
+          <w:color w:val="505763"/>
+          <w:sz w:val="18"/>
+          <w:szCs w:val="18"/>
+        </w:rPr>
+      </w:pPr>
+      <w:r>
+        <w:rPr>
+          <w:rStyle w:val="pln"/>
+          <w:rFonts w:ascii="Consolas" w:hAnsi="Consolas"/>
+          <w:color w:val="29303B"/>
+          <w:sz w:val="18"/>
+          <w:szCs w:val="18"/>
+        </w:rPr>
+        <w:t xml:space="preserve">       </w:t>
+      </w:r>
+      <w:r>
+        <w:rPr>
+          <w:rStyle w:val="pun"/>
+          <w:rFonts w:ascii="Consolas" w:hAnsi="Consolas"/>
+          <w:color w:val="29303B"/>
+          <w:sz w:val="18"/>
+          <w:szCs w:val="18"/>
+        </w:rPr>
+        <w:t>(</w:t>
+      </w:r>
+      <w:r>
+        <w:rPr>
+          <w:rStyle w:val="str"/>
+          <w:rFonts w:ascii="Consolas" w:hAnsi="Consolas"/>
+          <w:color w:val="46C28E"/>
+          <w:sz w:val="18"/>
+          <w:szCs w:val="18"/>
+        </w:rPr>
+        <w:t>'Bette'</w:t>
+      </w:r>
+      <w:r>
+        <w:rPr>
+          <w:rStyle w:val="pun"/>
+          <w:rFonts w:ascii="Consolas" w:hAnsi="Consolas"/>
+          <w:color w:val="29303B"/>
+          <w:sz w:val="18"/>
+          <w:szCs w:val="18"/>
+        </w:rPr>
+        <w:t>,</w:t>
+      </w:r>
+      <w:r>
+        <w:rPr>
+          <w:rStyle w:val="pln"/>
+          <w:rFonts w:ascii="Consolas" w:hAnsi="Consolas"/>
+          <w:color w:val="29303B"/>
+          <w:sz w:val="18"/>
+          <w:szCs w:val="18"/>
+        </w:rPr>
+        <w:t xml:space="preserve"> </w:t>
+      </w:r>
+      <w:r>
+        <w:rPr>
+          <w:rStyle w:val="str"/>
+          <w:rFonts w:ascii="Consolas" w:hAnsi="Consolas"/>
+          <w:color w:val="46C28E"/>
+          <w:sz w:val="18"/>
+          <w:szCs w:val="18"/>
+        </w:rPr>
+        <w:t>'Davis'</w:t>
+      </w:r>
+      <w:r>
+        <w:rPr>
+          <w:rStyle w:val="pun"/>
+          <w:rFonts w:ascii="Consolas" w:hAnsi="Consolas"/>
+          <w:color w:val="29303B"/>
+          <w:sz w:val="18"/>
+          <w:szCs w:val="18"/>
+        </w:rPr>
+        <w:t>,</w:t>
+      </w:r>
+      <w:r>
+        <w:rPr>
+          <w:rStyle w:val="pln"/>
+          <w:rFonts w:ascii="Consolas" w:hAnsi="Consolas"/>
+          <w:color w:val="29303B"/>
+          <w:sz w:val="18"/>
+          <w:szCs w:val="18"/>
+        </w:rPr>
+        <w:t xml:space="preserve"> </w:t>
+      </w:r>
+      <w:r>
+        <w:rPr>
+          <w:rStyle w:val="str"/>
+          <w:rFonts w:ascii="Consolas" w:hAnsi="Consolas"/>
+          <w:color w:val="46C28E"/>
+          <w:sz w:val="18"/>
+          <w:szCs w:val="18"/>
+        </w:rPr>
+        <w:t>'bette@aol.com'</w:t>
+      </w:r>
+      <w:r>
+        <w:rPr>
+          <w:rStyle w:val="pun"/>
+          <w:rFonts w:ascii="Consolas" w:hAnsi="Consolas"/>
+          <w:color w:val="29303B"/>
+          <w:sz w:val="18"/>
+          <w:szCs w:val="18"/>
+        </w:rPr>
+        <w:t>);</w:t>
+      </w:r>
+    </w:p>
+    <w:p>
+      <w:pPr>
+        <w:pStyle w:val="l6"/>
+        <w:shd w:val="clear" w:color="auto" w:fill="FFFFFF"/>
+        <w:spacing w:before="0" w:beforeAutospacing="0" w:after="0" w:afterAutospacing="0"/>
+        <w:ind w:left="-360"/>
+        <w:rPr>
+          <w:rFonts w:ascii="Consolas" w:hAnsi="Consolas"/>
+          <w:color w:val="505763"/>
+          <w:sz w:val="18"/>
+          <w:szCs w:val="18"/>
+        </w:rPr>
+      </w:pPr>
+      <w:r>
+        <w:rPr>
+          <w:rStyle w:val="pln"/>
+          <w:rFonts w:ascii="Consolas" w:hAnsi="Consolas"/>
+          <w:color w:val="29303B"/>
+          <w:sz w:val="18"/>
+          <w:szCs w:val="18"/>
+        </w:rPr>
+        <w:t xml:space="preserve">       </w:t>
+      </w:r>
+    </w:p>
+    <w:p>
+      <w:pPr>
+        <w:pStyle w:val="l7"/>
+        <w:shd w:val="clear" w:color="auto" w:fill="FFFFFF"/>
+        <w:spacing w:before="0" w:beforeAutospacing="0" w:after="0" w:afterAutospacing="0"/>
+        <w:ind w:left="-360"/>
+        <w:rPr>
+          <w:rFonts w:ascii="Consolas" w:hAnsi="Consolas"/>
+          <w:color w:val="505763"/>
+          <w:sz w:val="18"/>
+          <w:szCs w:val="18"/>
+        </w:rPr>
+      </w:pPr>
+      <w:r>
+        <w:rPr>
+          <w:rStyle w:val="pln"/>
+          <w:rFonts w:ascii="Consolas" w:hAnsi="Consolas"/>
+          <w:color w:val="29303B"/>
+          <w:sz w:val="18"/>
+          <w:szCs w:val="18"/>
+        </w:rPr>
+        <w:t xml:space="preserve">INSERT INTO orders </w:t>
+      </w:r>
+      <w:r>
+        <w:rPr>
+          <w:rStyle w:val="pun"/>
+          <w:rFonts w:ascii="Consolas" w:hAnsi="Consolas"/>
+          <w:color w:val="29303B"/>
+          <w:sz w:val="18"/>
+          <w:szCs w:val="18"/>
+        </w:rPr>
+        <w:t>(</w:t>
+      </w:r>
+      <w:proofErr w:type="spellStart"/>
+      <w:r>
+        <w:rPr>
+          <w:rStyle w:val="pln"/>
+          <w:rFonts w:ascii="Consolas" w:hAnsi="Consolas"/>
+          <w:color w:val="29303B"/>
+          <w:sz w:val="18"/>
+          <w:szCs w:val="18"/>
+        </w:rPr>
+        <w:t>order_date</w:t>
+      </w:r>
+      <w:proofErr w:type="spellEnd"/>
+      <w:r>
+        <w:rPr>
+          <w:rStyle w:val="pun"/>
+          <w:rFonts w:ascii="Consolas" w:hAnsi="Consolas"/>
+          <w:color w:val="29303B"/>
+          <w:sz w:val="18"/>
+          <w:szCs w:val="18"/>
+        </w:rPr>
+        <w:t>,</w:t>
+      </w:r>
+      <w:r>
+        <w:rPr>
+          <w:rStyle w:val="pln"/>
+          <w:rFonts w:ascii="Consolas" w:hAnsi="Consolas"/>
+          <w:color w:val="29303B"/>
+          <w:sz w:val="18"/>
+          <w:szCs w:val="18"/>
+        </w:rPr>
+        <w:t xml:space="preserve"> amount</w:t>
+      </w:r>
+      <w:r>
+        <w:rPr>
+          <w:rStyle w:val="pun"/>
+          <w:rFonts w:ascii="Consolas" w:hAnsi="Consolas"/>
+          <w:color w:val="29303B"/>
+          <w:sz w:val="18"/>
+          <w:szCs w:val="18"/>
+        </w:rPr>
+        <w:t>,</w:t>
+      </w:r>
+      <w:r>
+        <w:rPr>
+          <w:rStyle w:val="pln"/>
+          <w:rFonts w:ascii="Consolas" w:hAnsi="Consolas"/>
+          <w:color w:val="29303B"/>
+          <w:sz w:val="18"/>
+          <w:szCs w:val="18"/>
+        </w:rPr>
+        <w:t xml:space="preserve"> </w:t>
+      </w:r>
+      <w:proofErr w:type="spellStart"/>
+      <w:r>
+        <w:rPr>
+          <w:rStyle w:val="pln"/>
+          <w:rFonts w:ascii="Consolas" w:hAnsi="Consolas"/>
+          <w:color w:val="29303B"/>
+          <w:sz w:val="18"/>
+          <w:szCs w:val="18"/>
+        </w:rPr>
+        <w:t>customer_id</w:t>
+      </w:r>
+      <w:proofErr w:type="spellEnd"/>
+      <w:r>
+        <w:rPr>
+          <w:rStyle w:val="pun"/>
+          <w:rFonts w:ascii="Consolas" w:hAnsi="Consolas"/>
+          <w:color w:val="29303B"/>
+          <w:sz w:val="18"/>
+          <w:szCs w:val="18"/>
+        </w:rPr>
+        <w:t>)</w:t>
+      </w:r>
+    </w:p>
+    <w:p>
+      <w:pPr>
+        <w:pStyle w:val="l8"/>
+        <w:shd w:val="clear" w:color="auto" w:fill="FFFFFF"/>
+        <w:spacing w:before="0" w:beforeAutospacing="0" w:after="0" w:afterAutospacing="0"/>
+        <w:ind w:left="-360"/>
+        <w:rPr>
+          <w:rFonts w:ascii="Consolas" w:hAnsi="Consolas"/>
+          <w:color w:val="505763"/>
+          <w:sz w:val="18"/>
+          <w:szCs w:val="18"/>
+        </w:rPr>
+      </w:pPr>
+      <w:r>
+        <w:rPr>
+          <w:rStyle w:val="pln"/>
+          <w:rFonts w:ascii="Consolas" w:hAnsi="Consolas"/>
+          <w:color w:val="29303B"/>
+          <w:sz w:val="18"/>
+          <w:szCs w:val="18"/>
+        </w:rPr>
+        <w:t xml:space="preserve">VALUES </w:t>
+      </w:r>
+      <w:r>
+        <w:rPr>
+          <w:rStyle w:val="pun"/>
+          <w:rFonts w:ascii="Consolas" w:hAnsi="Consolas"/>
+          <w:color w:val="29303B"/>
+          <w:sz w:val="18"/>
+          <w:szCs w:val="18"/>
+        </w:rPr>
+        <w:t>(</w:t>
+      </w:r>
+      <w:r>
+        <w:rPr>
+          <w:rStyle w:val="str"/>
+          <w:rFonts w:ascii="Consolas" w:hAnsi="Consolas"/>
+          <w:color w:val="46C28E"/>
+          <w:sz w:val="18"/>
+          <w:szCs w:val="18"/>
+        </w:rPr>
+        <w:t>'2016/02/10'</w:t>
+      </w:r>
+      <w:r>
+        <w:rPr>
+          <w:rStyle w:val="pun"/>
+          <w:rFonts w:ascii="Consolas" w:hAnsi="Consolas"/>
+          <w:color w:val="29303B"/>
+          <w:sz w:val="18"/>
+          <w:szCs w:val="18"/>
+        </w:rPr>
+        <w:t>,</w:t>
+      </w:r>
+      <w:r>
+        <w:rPr>
+          <w:rStyle w:val="pln"/>
+          <w:rFonts w:ascii="Consolas" w:hAnsi="Consolas"/>
+          <w:color w:val="29303B"/>
+          <w:sz w:val="18"/>
+          <w:szCs w:val="18"/>
+        </w:rPr>
+        <w:t xml:space="preserve"> </w:t>
+      </w:r>
+      <w:r>
+        <w:rPr>
+          <w:rStyle w:val="lit"/>
+          <w:rFonts w:ascii="Consolas" w:hAnsi="Consolas"/>
+          <w:color w:val="29303B"/>
+          <w:sz w:val="18"/>
+          <w:szCs w:val="18"/>
+        </w:rPr>
+        <w:t>99.99</w:t>
+      </w:r>
+      <w:r>
+        <w:rPr>
+          <w:rStyle w:val="pun"/>
+          <w:rFonts w:ascii="Consolas" w:hAnsi="Consolas"/>
+          <w:color w:val="29303B"/>
+          <w:sz w:val="18"/>
+          <w:szCs w:val="18"/>
+        </w:rPr>
+        <w:t>,</w:t>
+      </w:r>
+      <w:r>
+        <w:rPr>
+          <w:rStyle w:val="pln"/>
+          <w:rFonts w:ascii="Consolas" w:hAnsi="Consolas"/>
+          <w:color w:val="29303B"/>
+          <w:sz w:val="18"/>
+          <w:szCs w:val="18"/>
+        </w:rPr>
+        <w:t xml:space="preserve"> </w:t>
+      </w:r>
+      <w:r>
+        <w:rPr>
+          <w:rStyle w:val="lit"/>
+          <w:rFonts w:ascii="Consolas" w:hAnsi="Consolas"/>
+          <w:color w:val="29303B"/>
+          <w:sz w:val="18"/>
+          <w:szCs w:val="18"/>
+        </w:rPr>
+        <w:t>1</w:t>
+      </w:r>
+      <w:r>
+        <w:rPr>
+          <w:rStyle w:val="pun"/>
+          <w:rFonts w:ascii="Consolas" w:hAnsi="Consolas"/>
+          <w:color w:val="29303B"/>
+          <w:sz w:val="18"/>
+          <w:szCs w:val="18"/>
+        </w:rPr>
+        <w:t>),</w:t>
+      </w:r>
+    </w:p>
+    <w:p>
+      <w:pPr>
+        <w:pStyle w:val="l9"/>
+        <w:shd w:val="clear" w:color="auto" w:fill="FFFFFF"/>
+        <w:spacing w:before="0" w:beforeAutospacing="0" w:after="0" w:afterAutospacing="0"/>
+        <w:ind w:left="-360"/>
+        <w:rPr>
+          <w:rFonts w:ascii="Consolas" w:hAnsi="Consolas"/>
+          <w:color w:val="505763"/>
+          <w:sz w:val="18"/>
+          <w:szCs w:val="18"/>
+        </w:rPr>
+      </w:pPr>
+      <w:r>
+        <w:rPr>
+          <w:rStyle w:val="pln"/>
+          <w:rFonts w:ascii="Consolas" w:hAnsi="Consolas"/>
+          <w:color w:val="29303B"/>
+          <w:sz w:val="18"/>
+          <w:szCs w:val="18"/>
+        </w:rPr>
+        <w:t xml:space="preserve">       </w:t>
+      </w:r>
+      <w:r>
+        <w:rPr>
+          <w:rStyle w:val="pun"/>
+          <w:rFonts w:ascii="Consolas" w:hAnsi="Consolas"/>
+          <w:color w:val="29303B"/>
+          <w:sz w:val="18"/>
+          <w:szCs w:val="18"/>
+        </w:rPr>
+        <w:t>(</w:t>
+      </w:r>
+      <w:r>
+        <w:rPr>
+          <w:rStyle w:val="str"/>
+          <w:rFonts w:ascii="Consolas" w:hAnsi="Consolas"/>
+          <w:color w:val="46C28E"/>
+          <w:sz w:val="18"/>
+          <w:szCs w:val="18"/>
+        </w:rPr>
+        <w:t>'2017/11/11'</w:t>
+      </w:r>
+      <w:r>
+        <w:rPr>
+          <w:rStyle w:val="pun"/>
+          <w:rFonts w:ascii="Consolas" w:hAnsi="Consolas"/>
+          <w:color w:val="29303B"/>
+          <w:sz w:val="18"/>
+          <w:szCs w:val="18"/>
+        </w:rPr>
+        <w:t>,</w:t>
+      </w:r>
+      <w:r>
+        <w:rPr>
+          <w:rStyle w:val="pln"/>
+          <w:rFonts w:ascii="Consolas" w:hAnsi="Consolas"/>
+          <w:color w:val="29303B"/>
+          <w:sz w:val="18"/>
+          <w:szCs w:val="18"/>
+        </w:rPr>
+        <w:t xml:space="preserve"> </w:t>
+      </w:r>
+      <w:r>
+        <w:rPr>
+          <w:rStyle w:val="lit"/>
+          <w:rFonts w:ascii="Consolas" w:hAnsi="Consolas"/>
+          <w:color w:val="29303B"/>
+          <w:sz w:val="18"/>
+          <w:szCs w:val="18"/>
+        </w:rPr>
+        <w:t>35.50</w:t>
+      </w:r>
+      <w:r>
+        <w:rPr>
+          <w:rStyle w:val="pun"/>
+          <w:rFonts w:ascii="Consolas" w:hAnsi="Consolas"/>
+          <w:color w:val="29303B"/>
+          <w:sz w:val="18"/>
+          <w:szCs w:val="18"/>
+        </w:rPr>
+        <w:t>,</w:t>
+      </w:r>
+      <w:r>
+        <w:rPr>
+          <w:rStyle w:val="pln"/>
+          <w:rFonts w:ascii="Consolas" w:hAnsi="Consolas"/>
+          <w:color w:val="29303B"/>
+          <w:sz w:val="18"/>
+          <w:szCs w:val="18"/>
+        </w:rPr>
+        <w:t xml:space="preserve"> </w:t>
+      </w:r>
+      <w:r>
+        <w:rPr>
+          <w:rStyle w:val="lit"/>
+          <w:rFonts w:ascii="Consolas" w:hAnsi="Consolas"/>
+          <w:color w:val="29303B"/>
+          <w:sz w:val="18"/>
+          <w:szCs w:val="18"/>
+        </w:rPr>
+        <w:t>1</w:t>
+      </w:r>
+      <w:r>
+        <w:rPr>
+          <w:rStyle w:val="pun"/>
+          <w:rFonts w:ascii="Consolas" w:hAnsi="Consolas"/>
+          <w:color w:val="29303B"/>
+          <w:sz w:val="18"/>
+          <w:szCs w:val="18"/>
+        </w:rPr>
+        <w:t>),</w:t>
+      </w:r>
+    </w:p>
+    <w:p>
+      <w:pPr>
+        <w:pStyle w:val="l0"/>
+        <w:shd w:val="clear" w:color="auto" w:fill="FFFFFF"/>
+        <w:spacing w:before="0" w:beforeAutospacing="0" w:after="0" w:afterAutospacing="0"/>
+        <w:ind w:left="-360"/>
+        <w:rPr>
+          <w:rFonts w:ascii="Consolas" w:hAnsi="Consolas"/>
+          <w:color w:val="505763"/>
+          <w:sz w:val="18"/>
+          <w:szCs w:val="18"/>
+        </w:rPr>
+      </w:pPr>
+      <w:r>
+        <w:rPr>
+          <w:rStyle w:val="pln"/>
+          <w:rFonts w:ascii="Consolas" w:hAnsi="Consolas"/>
+          <w:color w:val="29303B"/>
+          <w:sz w:val="18"/>
+          <w:szCs w:val="18"/>
+        </w:rPr>
+        <w:t xml:space="preserve">       </w:t>
+      </w:r>
+      <w:r>
+        <w:rPr>
+          <w:rStyle w:val="pun"/>
+          <w:rFonts w:ascii="Consolas" w:hAnsi="Consolas"/>
+          <w:color w:val="29303B"/>
+          <w:sz w:val="18"/>
+          <w:szCs w:val="18"/>
+        </w:rPr>
+        <w:t>(</w:t>
+      </w:r>
+      <w:r>
+        <w:rPr>
+          <w:rStyle w:val="str"/>
+          <w:rFonts w:ascii="Consolas" w:hAnsi="Consolas"/>
+          <w:color w:val="46C28E"/>
+          <w:sz w:val="18"/>
+          <w:szCs w:val="18"/>
+        </w:rPr>
+        <w:t>'2014/12/12'</w:t>
+      </w:r>
+      <w:r>
+        <w:rPr>
+          <w:rStyle w:val="pun"/>
+          <w:rFonts w:ascii="Consolas" w:hAnsi="Consolas"/>
+          <w:color w:val="29303B"/>
+          <w:sz w:val="18"/>
+          <w:szCs w:val="18"/>
+        </w:rPr>
+        <w:t>,</w:t>
+      </w:r>
+      <w:r>
+        <w:rPr>
+          <w:rStyle w:val="pln"/>
+          <w:rFonts w:ascii="Consolas" w:hAnsi="Consolas"/>
+          <w:color w:val="29303B"/>
+          <w:sz w:val="18"/>
+          <w:szCs w:val="18"/>
+        </w:rPr>
+        <w:t xml:space="preserve"> </w:t>
+      </w:r>
+      <w:r>
+        <w:rPr>
+          <w:rStyle w:val="lit"/>
+          <w:rFonts w:ascii="Consolas" w:hAnsi="Consolas"/>
+          <w:color w:val="29303B"/>
+          <w:sz w:val="18"/>
+          <w:szCs w:val="18"/>
+        </w:rPr>
+        <w:t>800.67</w:t>
+      </w:r>
+      <w:r>
+        <w:rPr>
+          <w:rStyle w:val="pun"/>
+          <w:rFonts w:ascii="Consolas" w:hAnsi="Consolas"/>
+          <w:color w:val="29303B"/>
+          <w:sz w:val="18"/>
+          <w:szCs w:val="18"/>
+        </w:rPr>
+        <w:t>,</w:t>
+      </w:r>
+      <w:r>
+        <w:rPr>
+          <w:rStyle w:val="pln"/>
+          <w:rFonts w:ascii="Consolas" w:hAnsi="Consolas"/>
+          <w:color w:val="29303B"/>
+          <w:sz w:val="18"/>
+          <w:szCs w:val="18"/>
+        </w:rPr>
+        <w:t xml:space="preserve"> </w:t>
+      </w:r>
+      <w:r>
+        <w:rPr>
+          <w:rStyle w:val="lit"/>
+          <w:rFonts w:ascii="Consolas" w:hAnsi="Consolas"/>
+          <w:color w:val="29303B"/>
+          <w:sz w:val="18"/>
+          <w:szCs w:val="18"/>
+        </w:rPr>
+        <w:t>2</w:t>
+      </w:r>
+      <w:r>
+        <w:rPr>
+          <w:rStyle w:val="pun"/>
+          <w:rFonts w:ascii="Consolas" w:hAnsi="Consolas"/>
+          <w:color w:val="29303B"/>
+          <w:sz w:val="18"/>
+          <w:szCs w:val="18"/>
+        </w:rPr>
+        <w:t>),</w:t>
+      </w:r>
+    </w:p>
+    <w:p>
+      <w:pPr>
+        <w:pStyle w:val="l1"/>
+        <w:shd w:val="clear" w:color="auto" w:fill="FFFFFF"/>
+        <w:spacing w:before="0" w:beforeAutospacing="0" w:after="0" w:afterAutospacing="0"/>
+        <w:ind w:left="-360"/>
+        <w:rPr>
+          <w:rFonts w:ascii="Consolas" w:hAnsi="Consolas"/>
+          <w:color w:val="505763"/>
+          <w:sz w:val="18"/>
+          <w:szCs w:val="18"/>
+        </w:rPr>
+      </w:pPr>
+      <w:r>
+        <w:rPr>
+          <w:rStyle w:val="pln"/>
+          <w:rFonts w:ascii="Consolas" w:hAnsi="Consolas"/>
+          <w:color w:val="29303B"/>
+          <w:sz w:val="18"/>
+          <w:szCs w:val="18"/>
+        </w:rPr>
+        <w:t xml:space="preserve">       </w:t>
+      </w:r>
+      <w:r>
+        <w:rPr>
+          <w:rStyle w:val="pun"/>
+          <w:rFonts w:ascii="Consolas" w:hAnsi="Consolas"/>
+          <w:color w:val="29303B"/>
+          <w:sz w:val="18"/>
+          <w:szCs w:val="18"/>
+        </w:rPr>
+        <w:t>(</w:t>
+      </w:r>
+      <w:r>
+        <w:rPr>
+          <w:rStyle w:val="str"/>
+          <w:rFonts w:ascii="Consolas" w:hAnsi="Consolas"/>
+          <w:color w:val="46C28E"/>
+          <w:sz w:val="18"/>
+          <w:szCs w:val="18"/>
+        </w:rPr>
+        <w:t>'2015/01/03'</w:t>
+      </w:r>
+      <w:r>
+        <w:rPr>
+          <w:rStyle w:val="pun"/>
+          <w:rFonts w:ascii="Consolas" w:hAnsi="Consolas"/>
+          <w:color w:val="29303B"/>
+          <w:sz w:val="18"/>
+          <w:szCs w:val="18"/>
+        </w:rPr>
+        <w:t>,</w:t>
+      </w:r>
+      <w:r>
+        <w:rPr>
+          <w:rStyle w:val="pln"/>
+          <w:rFonts w:ascii="Consolas" w:hAnsi="Consolas"/>
+          <w:color w:val="29303B"/>
+          <w:sz w:val="18"/>
+          <w:szCs w:val="18"/>
+        </w:rPr>
+        <w:t xml:space="preserve"> </w:t>
+      </w:r>
+      <w:r>
+        <w:rPr>
+          <w:rStyle w:val="lit"/>
+          <w:rFonts w:ascii="Consolas" w:hAnsi="Consolas"/>
+          <w:color w:val="29303B"/>
+          <w:sz w:val="18"/>
+          <w:szCs w:val="18"/>
+        </w:rPr>
+        <w:t>12.50</w:t>
+      </w:r>
+      <w:r>
+        <w:rPr>
+          <w:rStyle w:val="pun"/>
+          <w:rFonts w:ascii="Consolas" w:hAnsi="Consolas"/>
+          <w:color w:val="29303B"/>
+          <w:sz w:val="18"/>
+          <w:szCs w:val="18"/>
+        </w:rPr>
+        <w:t>,</w:t>
+      </w:r>
+      <w:r>
+        <w:rPr>
+          <w:rStyle w:val="pln"/>
+          <w:rFonts w:ascii="Consolas" w:hAnsi="Consolas"/>
+          <w:color w:val="29303B"/>
+          <w:sz w:val="18"/>
+          <w:szCs w:val="18"/>
+        </w:rPr>
+        <w:t xml:space="preserve"> </w:t>
+      </w:r>
+      <w:r>
+        <w:rPr>
+          <w:rStyle w:val="lit"/>
+          <w:rFonts w:ascii="Consolas" w:hAnsi="Consolas"/>
+          <w:color w:val="29303B"/>
+          <w:sz w:val="18"/>
+          <w:szCs w:val="18"/>
+        </w:rPr>
+        <w:t>2</w:t>
+      </w:r>
+      <w:r>
+        <w:rPr>
+          <w:rStyle w:val="pun"/>
+          <w:rFonts w:ascii="Consolas" w:hAnsi="Consolas"/>
+          <w:color w:val="29303B"/>
+          <w:sz w:val="18"/>
+          <w:szCs w:val="18"/>
+        </w:rPr>
+        <w:t>),</w:t>
+      </w:r>
+    </w:p>
+    <w:p>
+      <w:pPr>
+        <w:pStyle w:val="l2"/>
+        <w:shd w:val="clear" w:color="auto" w:fill="FFFFFF"/>
+        <w:spacing w:before="0" w:beforeAutospacing="0" w:after="0" w:afterAutospacing="0"/>
+        <w:ind w:left="-360"/>
+        <w:rPr>
+          <w:rFonts w:ascii="Consolas" w:hAnsi="Consolas"/>
+          <w:color w:val="505763"/>
+          <w:sz w:val="18"/>
+          <w:szCs w:val="18"/>
+        </w:rPr>
+      </w:pPr>
+      <w:r>
+        <w:rPr>
+          <w:rStyle w:val="pln"/>
+          <w:rFonts w:ascii="Consolas" w:hAnsi="Consolas"/>
+          <w:color w:val="29303B"/>
+          <w:sz w:val="18"/>
+          <w:szCs w:val="18"/>
+        </w:rPr>
+        <w:t xml:space="preserve">       </w:t>
+      </w:r>
+      <w:r>
+        <w:rPr>
+          <w:rStyle w:val="pun"/>
+          <w:rFonts w:ascii="Consolas" w:hAnsi="Consolas"/>
+          <w:color w:val="29303B"/>
+          <w:sz w:val="18"/>
+          <w:szCs w:val="18"/>
+        </w:rPr>
+        <w:t>(</w:t>
+      </w:r>
+      <w:r>
+        <w:rPr>
+          <w:rStyle w:val="str"/>
+          <w:rFonts w:ascii="Consolas" w:hAnsi="Consolas"/>
+          <w:color w:val="46C28E"/>
+          <w:sz w:val="18"/>
+          <w:szCs w:val="18"/>
+        </w:rPr>
+        <w:t>'1999/04/11'</w:t>
+      </w:r>
+      <w:r>
+        <w:rPr>
+          <w:rStyle w:val="pun"/>
+          <w:rFonts w:ascii="Consolas" w:hAnsi="Consolas"/>
+          <w:color w:val="29303B"/>
+          <w:sz w:val="18"/>
+          <w:szCs w:val="18"/>
+        </w:rPr>
+        <w:t>,</w:t>
+      </w:r>
+      <w:r>
+        <w:rPr>
+          <w:rStyle w:val="pln"/>
+          <w:rFonts w:ascii="Consolas" w:hAnsi="Consolas"/>
+          <w:color w:val="29303B"/>
+          <w:sz w:val="18"/>
+          <w:szCs w:val="18"/>
+        </w:rPr>
+        <w:t xml:space="preserve"> </w:t>
+      </w:r>
+      <w:r>
+        <w:rPr>
+          <w:rStyle w:val="lit"/>
+          <w:rFonts w:ascii="Consolas" w:hAnsi="Consolas"/>
+          <w:color w:val="29303B"/>
+          <w:sz w:val="18"/>
+          <w:szCs w:val="18"/>
+        </w:rPr>
+        <w:t>450.25</w:t>
+      </w:r>
+      <w:r>
+        <w:rPr>
+          <w:rStyle w:val="pun"/>
+          <w:rFonts w:ascii="Consolas" w:hAnsi="Consolas"/>
+          <w:color w:val="29303B"/>
+          <w:sz w:val="18"/>
+          <w:szCs w:val="18"/>
+        </w:rPr>
+        <w:t>,</w:t>
+      </w:r>
+      <w:r>
+        <w:rPr>
+          <w:rStyle w:val="pln"/>
+          <w:rFonts w:ascii="Consolas" w:hAnsi="Consolas"/>
+          <w:color w:val="29303B"/>
+          <w:sz w:val="18"/>
+          <w:szCs w:val="18"/>
+        </w:rPr>
+        <w:t xml:space="preserve"> </w:t>
+      </w:r>
+      <w:r>
+        <w:rPr>
+          <w:rStyle w:val="lit"/>
+          <w:rFonts w:ascii="Consolas" w:hAnsi="Consolas"/>
+          <w:color w:val="29303B"/>
+          <w:sz w:val="18"/>
+          <w:szCs w:val="18"/>
+        </w:rPr>
+        <w:t>5</w:t>
+      </w:r>
+      <w:r>
+        <w:rPr>
+          <w:rStyle w:val="pun"/>
+          <w:rFonts w:ascii="Consolas" w:hAnsi="Consolas"/>
+          <w:color w:val="29303B"/>
+          <w:sz w:val="18"/>
+          <w:szCs w:val="18"/>
+        </w:rPr>
+        <w:t>);</w:t>
+      </w:r>
+    </w:p>
+    <w:p/>
+    <w:p/>
     <w:sectPr>
       <w:pgSz w:w="12240" w:h="15840"/>
-      <w:pgMar w:top="1440" w:right="1440" w:bottom="1440" w:left="1440" w:header="720" w:footer="720" w:gutter="0"/>
+      <w:pgMar w:top="1440" w:right="360" w:bottom="0" w:left="540" w:header="720" w:footer="720" w:gutter="0"/>
       <w:cols w:space="720"/>
       <w:docGrid w:linePitch="360"/>
     </w:sectPr>
   </w:body>
 </w:document>
+</file>
+
+<file path=word/numbering.xml><?xml version="1.0" encoding="utf-8"?>
+<w:numbering xmlns:wpc="http://schemas.microsoft.com/office/word/2010/wordprocessingCanvas" xmlns:cx="http://schemas.microsoft.com/office/drawing/2014/chartex" xmlns:cx1="http://schemas.microsoft.com/office/drawing/2015/9/8/chartex" xmlns:cx2="http://schemas.microsoft.com/office/drawing/2015/10/21/chartex" xmlns:cx3="http://schemas.microsoft.com/office/drawing/2016/5/9/chartex" xmlns:cx4="http://schemas.microsoft.com/office/drawing/2016/5/10/chartex" xmlns:cx5="http://schemas.microsoft.com/office/drawing/2016/5/11/chartex" xmlns:cx6="http://schemas.microsoft.com/office/drawing/2016/5/12/chartex" xmlns:cx7="http://schemas.microsoft.com/office/drawing/2016/5/13/chartex" xmlns:cx8="http://schemas.microsoft.com/office/drawing/2016/5/14/chartex" xmlns:mc="http://schemas.openxmlformats.org/markup-compatibility/2006" xmlns:aink="http://schemas.microsoft.com/office/drawing/2016/ink" xmlns:am3d="http://schemas.microsoft.com/office/drawing/2017/model3d" xmlns:o="urn:schemas-microsoft-com:office:office" xmlns:r="http://schemas.openxmlformats.org/officeDocument/2006/relationships" xmlns:m="http://schemas.openxmlformats.org/officeDocument/2006/math" xmlns:v="urn:schemas-microsoft-com:vml" xmlns:wp14="http://schemas.microsoft.com/office/word/2010/wordprocessingDrawing" xmlns:wp="http://schemas.openxmlformats.org/drawingml/2006/wordprocessingDrawing" xmlns:w10="urn:schemas-microsoft-com:office:word" xmlns:w="http://schemas.openxmlformats.org/wordprocessingml/2006/main" xmlns:w14="http://schemas.microsoft.com/office/word/2010/wordml" xmlns:w15="http://schemas.microsoft.com/office/word/2012/wordml" xmlns:w16cid="http://schemas.microsoft.com/office/word/2016/wordml/cid" xmlns:w16se="http://schemas.microsoft.com/office/word/2015/wordml/symex" xmlns:wpg="http://schemas.microsoft.com/office/word/2010/wordprocessingGroup" xmlns:wpi="http://schemas.microsoft.com/office/word/2010/wordprocessingInk" xmlns:wne="http://schemas.microsoft.com/office/word/2006/wordml" xmlns:wps="http://schemas.microsoft.com/office/word/2010/wordprocessingShape" mc:Ignorable="w14 w15 w16se w16cid wp14">
+  <w:abstractNum w:abstractNumId="0" w15:restartNumberingAfterBreak="0">
+    <w:nsid w:val="4EE1453E"/>
+    <w:multiLevelType w:val="multilevel"/>
+    <w:tmpl w:val="40A2E9D2"/>
+    <w:lvl w:ilvl="0">
+      <w:start w:val="1"/>
+      <w:numFmt w:val="decimal"/>
+      <w:lvlText w:val="%1."/>
+      <w:lvlJc w:val="left"/>
+      <w:pPr>
+        <w:tabs>
+          <w:tab w:val="num" w:pos="720"/>
+        </w:tabs>
+        <w:ind w:left="720" w:hanging="360"/>
+      </w:pPr>
+    </w:lvl>
+    <w:lvl w:ilvl="1" w:tentative="1">
+      <w:start w:val="1"/>
+      <w:numFmt w:val="decimal"/>
+      <w:lvlText w:val="%2."/>
+      <w:lvlJc w:val="left"/>
+      <w:pPr>
+        <w:tabs>
+          <w:tab w:val="num" w:pos="1440"/>
+        </w:tabs>
+        <w:ind w:left="1440" w:hanging="360"/>
+      </w:pPr>
+    </w:lvl>
+    <w:lvl w:ilvl="2" w:tentative="1">
+      <w:start w:val="1"/>
+      <w:numFmt w:val="decimal"/>
+      <w:lvlText w:val="%3."/>
+      <w:lvlJc w:val="left"/>
+      <w:pPr>
+        <w:tabs>
+          <w:tab w:val="num" w:pos="2160"/>
+        </w:tabs>
+        <w:ind w:left="2160" w:hanging="360"/>
+      </w:pPr>
+    </w:lvl>
+    <w:lvl w:ilvl="3" w:tentative="1">
+      <w:start w:val="1"/>
+      <w:numFmt w:val="decimal"/>
+      <w:lvlText w:val="%4."/>
+      <w:lvlJc w:val="left"/>
+      <w:pPr>
+        <w:tabs>
+          <w:tab w:val="num" w:pos="2880"/>
+        </w:tabs>
+        <w:ind w:left="2880" w:hanging="360"/>
+      </w:pPr>
+    </w:lvl>
+    <w:lvl w:ilvl="4" w:tentative="1">
+      <w:start w:val="1"/>
+      <w:numFmt w:val="decimal"/>
+      <w:lvlText w:val="%5."/>
+      <w:lvlJc w:val="left"/>
+      <w:pPr>
+        <w:tabs>
+          <w:tab w:val="num" w:pos="3600"/>
+        </w:tabs>
+        <w:ind w:left="3600" w:hanging="360"/>
+      </w:pPr>
+    </w:lvl>
+    <w:lvl w:ilvl="5" w:tentative="1">
+      <w:start w:val="1"/>
+      <w:numFmt w:val="decimal"/>
+      <w:lvlText w:val="%6."/>
+      <w:lvlJc w:val="left"/>
+      <w:pPr>
+        <w:tabs>
+          <w:tab w:val="num" w:pos="4320"/>
+        </w:tabs>
+        <w:ind w:left="4320" w:hanging="360"/>
+      </w:pPr>
+    </w:lvl>
+    <w:lvl w:ilvl="6" w:tentative="1">
+      <w:start w:val="1"/>
+      <w:numFmt w:val="decimal"/>
+      <w:lvlText w:val="%7."/>
+      <w:lvlJc w:val="left"/>
+      <w:pPr>
+        <w:tabs>
+          <w:tab w:val="num" w:pos="5040"/>
+        </w:tabs>
+        <w:ind w:left="5040" w:hanging="360"/>
+      </w:pPr>
+    </w:lvl>
+    <w:lvl w:ilvl="7" w:tentative="1">
+      <w:start w:val="1"/>
+      <w:numFmt w:val="decimal"/>
+      <w:lvlText w:val="%8."/>
+      <w:lvlJc w:val="left"/>
+      <w:pPr>
+        <w:tabs>
+          <w:tab w:val="num" w:pos="5760"/>
+        </w:tabs>
+        <w:ind w:left="5760" w:hanging="360"/>
+      </w:pPr>
+    </w:lvl>
+    <w:lvl w:ilvl="8" w:tentative="1">
+      <w:start w:val="1"/>
+      <w:numFmt w:val="decimal"/>
+      <w:lvlText w:val="%9."/>
+      <w:lvlJc w:val="left"/>
+      <w:pPr>
+        <w:tabs>
+          <w:tab w:val="num" w:pos="6480"/>
+        </w:tabs>
+        <w:ind w:left="6480" w:hanging="360"/>
+      </w:pPr>
+    </w:lvl>
+  </w:abstractNum>
+  <w:abstractNum w:abstractNumId="1" w15:restartNumberingAfterBreak="0">
+    <w:nsid w:val="501D288B"/>
+    <w:multiLevelType w:val="multilevel"/>
+    <w:tmpl w:val="293AEF52"/>
+    <w:lvl w:ilvl="0">
+      <w:start w:val="1"/>
+      <w:numFmt w:val="decimal"/>
+      <w:lvlText w:val="%1."/>
+      <w:lvlJc w:val="left"/>
+      <w:pPr>
+        <w:tabs>
+          <w:tab w:val="num" w:pos="720"/>
+        </w:tabs>
+        <w:ind w:left="720" w:hanging="360"/>
+      </w:pPr>
+    </w:lvl>
+    <w:lvl w:ilvl="1" w:tentative="1">
+      <w:start w:val="1"/>
+      <w:numFmt w:val="decimal"/>
+      <w:lvlText w:val="%2."/>
+      <w:lvlJc w:val="left"/>
+      <w:pPr>
+        <w:tabs>
+          <w:tab w:val="num" w:pos="1440"/>
+        </w:tabs>
+        <w:ind w:left="1440" w:hanging="360"/>
+      </w:pPr>
+    </w:lvl>
+    <w:lvl w:ilvl="2" w:tentative="1">
+      <w:start w:val="1"/>
+      <w:numFmt w:val="decimal"/>
+      <w:lvlText w:val="%3."/>
+      <w:lvlJc w:val="left"/>
+      <w:pPr>
+        <w:tabs>
+          <w:tab w:val="num" w:pos="2160"/>
+        </w:tabs>
+        <w:ind w:left="2160" w:hanging="360"/>
+      </w:pPr>
+    </w:lvl>
+    <w:lvl w:ilvl="3" w:tentative="1">
+      <w:start w:val="1"/>
+      <w:numFmt w:val="decimal"/>
+      <w:lvlText w:val="%4."/>
+      <w:lvlJc w:val="left"/>
+      <w:pPr>
+        <w:tabs>
+          <w:tab w:val="num" w:pos="2880"/>
+        </w:tabs>
+        <w:ind w:left="2880" w:hanging="360"/>
+      </w:pPr>
+    </w:lvl>
+    <w:lvl w:ilvl="4" w:tentative="1">
+      <w:start w:val="1"/>
+      <w:numFmt w:val="decimal"/>
+      <w:lvlText w:val="%5."/>
+      <w:lvlJc w:val="left"/>
+      <w:pPr>
+        <w:tabs>
+          <w:tab w:val="num" w:pos="3600"/>
+        </w:tabs>
+        <w:ind w:left="3600" w:hanging="360"/>
+      </w:pPr>
+    </w:lvl>
+    <w:lvl w:ilvl="5" w:tentative="1">
+      <w:start w:val="1"/>
+      <w:numFmt w:val="decimal"/>
+      <w:lvlText w:val="%6."/>
+      <w:lvlJc w:val="left"/>
+      <w:pPr>
+        <w:tabs>
+          <w:tab w:val="num" w:pos="4320"/>
+        </w:tabs>
+        <w:ind w:left="4320" w:hanging="360"/>
+      </w:pPr>
+    </w:lvl>
+    <w:lvl w:ilvl="6" w:tentative="1">
+      <w:start w:val="1"/>
+      <w:numFmt w:val="decimal"/>
+      <w:lvlText w:val="%7."/>
+      <w:lvlJc w:val="left"/>
+      <w:pPr>
+        <w:tabs>
+          <w:tab w:val="num" w:pos="5040"/>
+        </w:tabs>
+        <w:ind w:left="5040" w:hanging="360"/>
+      </w:pPr>
+    </w:lvl>
+    <w:lvl w:ilvl="7" w:tentative="1">
+      <w:start w:val="1"/>
+      <w:numFmt w:val="decimal"/>
+      <w:lvlText w:val="%8."/>
+      <w:lvlJc w:val="left"/>
+      <w:pPr>
+        <w:tabs>
+          <w:tab w:val="num" w:pos="5760"/>
+        </w:tabs>
+        <w:ind w:left="5760" w:hanging="360"/>
+      </w:pPr>
+    </w:lvl>
+    <w:lvl w:ilvl="8" w:tentative="1">
+      <w:start w:val="1"/>
+      <w:numFmt w:val="decimal"/>
+      <w:lvlText w:val="%9."/>
+      <w:lvlJc w:val="left"/>
+      <w:pPr>
+        <w:tabs>
+          <w:tab w:val="num" w:pos="6480"/>
+        </w:tabs>
+        <w:ind w:left="6480" w:hanging="360"/>
+      </w:pPr>
+    </w:lvl>
+  </w:abstractNum>
+  <w:num w:numId="1">
+    <w:abstractNumId w:val="0"/>
+  </w:num>
+  <w:num w:numId="2">
+    <w:abstractNumId w:val="1"/>
+  </w:num>
+</w:numbering>
 </file>
 
 <file path=word/styles.xml><?xml version="1.0" encoding="utf-8"?>
@@ -613,7 +2507,6 @@
   <w:style w:type="character" w:default="1" w:styleId="DefaultParagraphFont">
     <w:name w:val="Default Paragraph Font"/>
     <w:uiPriority w:val="1"/>
-    <w:semiHidden/>
     <w:unhideWhenUsed/>
   </w:style>
   <w:style w:type="table" w:default="1" w:styleId="TableNormal">
@@ -636,6 +2529,156 @@
     <w:uiPriority w:val="99"/>
     <w:semiHidden/>
     <w:unhideWhenUsed/>
+  </w:style>
+  <w:style w:type="paragraph" w:customStyle="1" w:styleId="l0">
+    <w:name w:val="l0"/>
+    <w:basedOn w:val="Normal"/>
+    <w:rsid w:val="001C2192"/>
+    <w:pPr>
+      <w:spacing w:before="100" w:beforeAutospacing="1" w:after="100" w:afterAutospacing="1" w:line="240" w:lineRule="auto"/>
+    </w:pPr>
+    <w:rPr>
+      <w:rFonts w:ascii="Times New Roman" w:eastAsia="Times New Roman" w:hAnsi="Times New Roman" w:cs="Times New Roman"/>
+      <w:sz w:val="24"/>
+      <w:szCs w:val="24"/>
+    </w:rPr>
+  </w:style>
+  <w:style w:type="character" w:customStyle="1" w:styleId="pln">
+    <w:name w:val="pln"/>
+    <w:basedOn w:val="DefaultParagraphFont"/>
+    <w:rsid w:val="001C2192"/>
+  </w:style>
+  <w:style w:type="character" w:customStyle="1" w:styleId="pun">
+    <w:name w:val="pun"/>
+    <w:basedOn w:val="DefaultParagraphFont"/>
+    <w:rsid w:val="001C2192"/>
+  </w:style>
+  <w:style w:type="paragraph" w:customStyle="1" w:styleId="l1">
+    <w:name w:val="l1"/>
+    <w:basedOn w:val="Normal"/>
+    <w:rsid w:val="001C2192"/>
+    <w:pPr>
+      <w:spacing w:before="100" w:beforeAutospacing="1" w:after="100" w:afterAutospacing="1" w:line="240" w:lineRule="auto"/>
+    </w:pPr>
+    <w:rPr>
+      <w:rFonts w:ascii="Times New Roman" w:eastAsia="Times New Roman" w:hAnsi="Times New Roman" w:cs="Times New Roman"/>
+      <w:sz w:val="24"/>
+      <w:szCs w:val="24"/>
+    </w:rPr>
+  </w:style>
+  <w:style w:type="character" w:customStyle="1" w:styleId="str">
+    <w:name w:val="str"/>
+    <w:basedOn w:val="DefaultParagraphFont"/>
+    <w:rsid w:val="001C2192"/>
+  </w:style>
+  <w:style w:type="paragraph" w:customStyle="1" w:styleId="l2">
+    <w:name w:val="l2"/>
+    <w:basedOn w:val="Normal"/>
+    <w:rsid w:val="001C2192"/>
+    <w:pPr>
+      <w:spacing w:before="100" w:beforeAutospacing="1" w:after="100" w:afterAutospacing="1" w:line="240" w:lineRule="auto"/>
+    </w:pPr>
+    <w:rPr>
+      <w:rFonts w:ascii="Times New Roman" w:eastAsia="Times New Roman" w:hAnsi="Times New Roman" w:cs="Times New Roman"/>
+      <w:sz w:val="24"/>
+      <w:szCs w:val="24"/>
+    </w:rPr>
+  </w:style>
+  <w:style w:type="paragraph" w:customStyle="1" w:styleId="l3">
+    <w:name w:val="l3"/>
+    <w:basedOn w:val="Normal"/>
+    <w:rsid w:val="001C2192"/>
+    <w:pPr>
+      <w:spacing w:before="100" w:beforeAutospacing="1" w:after="100" w:afterAutospacing="1" w:line="240" w:lineRule="auto"/>
+    </w:pPr>
+    <w:rPr>
+      <w:rFonts w:ascii="Times New Roman" w:eastAsia="Times New Roman" w:hAnsi="Times New Roman" w:cs="Times New Roman"/>
+      <w:sz w:val="24"/>
+      <w:szCs w:val="24"/>
+    </w:rPr>
+  </w:style>
+  <w:style w:type="paragraph" w:customStyle="1" w:styleId="l4">
+    <w:name w:val="l4"/>
+    <w:basedOn w:val="Normal"/>
+    <w:rsid w:val="001C2192"/>
+    <w:pPr>
+      <w:spacing w:before="100" w:beforeAutospacing="1" w:after="100" w:afterAutospacing="1" w:line="240" w:lineRule="auto"/>
+    </w:pPr>
+    <w:rPr>
+      <w:rFonts w:ascii="Times New Roman" w:eastAsia="Times New Roman" w:hAnsi="Times New Roman" w:cs="Times New Roman"/>
+      <w:sz w:val="24"/>
+      <w:szCs w:val="24"/>
+    </w:rPr>
+  </w:style>
+  <w:style w:type="paragraph" w:customStyle="1" w:styleId="l5">
+    <w:name w:val="l5"/>
+    <w:basedOn w:val="Normal"/>
+    <w:rsid w:val="001C2192"/>
+    <w:pPr>
+      <w:spacing w:before="100" w:beforeAutospacing="1" w:after="100" w:afterAutospacing="1" w:line="240" w:lineRule="auto"/>
+    </w:pPr>
+    <w:rPr>
+      <w:rFonts w:ascii="Times New Roman" w:eastAsia="Times New Roman" w:hAnsi="Times New Roman" w:cs="Times New Roman"/>
+      <w:sz w:val="24"/>
+      <w:szCs w:val="24"/>
+    </w:rPr>
+  </w:style>
+  <w:style w:type="paragraph" w:customStyle="1" w:styleId="l6">
+    <w:name w:val="l6"/>
+    <w:basedOn w:val="Normal"/>
+    <w:rsid w:val="001C2192"/>
+    <w:pPr>
+      <w:spacing w:before="100" w:beforeAutospacing="1" w:after="100" w:afterAutospacing="1" w:line="240" w:lineRule="auto"/>
+    </w:pPr>
+    <w:rPr>
+      <w:rFonts w:ascii="Times New Roman" w:eastAsia="Times New Roman" w:hAnsi="Times New Roman" w:cs="Times New Roman"/>
+      <w:sz w:val="24"/>
+      <w:szCs w:val="24"/>
+    </w:rPr>
+  </w:style>
+  <w:style w:type="paragraph" w:customStyle="1" w:styleId="l7">
+    <w:name w:val="l7"/>
+    <w:basedOn w:val="Normal"/>
+    <w:rsid w:val="001C2192"/>
+    <w:pPr>
+      <w:spacing w:before="100" w:beforeAutospacing="1" w:after="100" w:afterAutospacing="1" w:line="240" w:lineRule="auto"/>
+    </w:pPr>
+    <w:rPr>
+      <w:rFonts w:ascii="Times New Roman" w:eastAsia="Times New Roman" w:hAnsi="Times New Roman" w:cs="Times New Roman"/>
+      <w:sz w:val="24"/>
+      <w:szCs w:val="24"/>
+    </w:rPr>
+  </w:style>
+  <w:style w:type="paragraph" w:customStyle="1" w:styleId="l8">
+    <w:name w:val="l8"/>
+    <w:basedOn w:val="Normal"/>
+    <w:rsid w:val="001C2192"/>
+    <w:pPr>
+      <w:spacing w:before="100" w:beforeAutospacing="1" w:after="100" w:afterAutospacing="1" w:line="240" w:lineRule="auto"/>
+    </w:pPr>
+    <w:rPr>
+      <w:rFonts w:ascii="Times New Roman" w:eastAsia="Times New Roman" w:hAnsi="Times New Roman" w:cs="Times New Roman"/>
+      <w:sz w:val="24"/>
+      <w:szCs w:val="24"/>
+    </w:rPr>
+  </w:style>
+  <w:style w:type="character" w:customStyle="1" w:styleId="lit">
+    <w:name w:val="lit"/>
+    <w:basedOn w:val="DefaultParagraphFont"/>
+    <w:rsid w:val="001C2192"/>
+  </w:style>
+  <w:style w:type="paragraph" w:customStyle="1" w:styleId="l9">
+    <w:name w:val="l9"/>
+    <w:basedOn w:val="Normal"/>
+    <w:rsid w:val="001C2192"/>
+    <w:pPr>
+      <w:spacing w:before="100" w:beforeAutospacing="1" w:after="100" w:afterAutospacing="1" w:line="240" w:lineRule="auto"/>
+    </w:pPr>
+    <w:rPr>
+      <w:rFonts w:ascii="Times New Roman" w:eastAsia="Times New Roman" w:hAnsi="Times New Roman" w:cs="Times New Roman"/>
+      <w:sz w:val="24"/>
+      <w:szCs w:val="24"/>
+    </w:rPr>
   </w:style>
 </w:styles>
 </file>

</xml_diff>